<commit_message>
wee 5 in progress
</commit_message>
<xml_diff>
--- a/Alternatives and Analysis.docx
+++ b/Alternatives and Analysis.docx
@@ -1,247 +1,197 @@
 
 <file path=word/document.xml><?xml version="1.0" encoding="utf-8"?>
-<w:document xmlns:wpc="http://schemas.microsoft.com/office/word/2010/wordprocessingCanvas" xmlns:cx="http://schemas.microsoft.com/office/drawing/2014/chartex" xmlns:cx1="http://schemas.microsoft.com/office/drawing/2015/9/8/chartex" xmlns:mc="http://schemas.openxmlformats.org/markup-compatibility/2006" xmlns:o="urn:schemas-microsoft-com:office:office" xmlns:r="http://schemas.openxmlformats.org/officeDocument/2006/relationships" xmlns:m="http://schemas.openxmlformats.org/officeDocument/2006/math" xmlns:v="urn:schemas-microsoft-com:vml" xmlns:wp14="http://schemas.microsoft.com/office/word/2010/wordprocessingDrawing" xmlns:wp="http://schemas.openxmlformats.org/drawingml/2006/wordprocessingDrawing" xmlns:w10="urn:schemas-microsoft-com:office:word" xmlns:w="http://schemas.openxmlformats.org/wordprocessingml/2006/main" xmlns:w14="http://schemas.microsoft.com/office/word/2010/wordml" xmlns:w15="http://schemas.microsoft.com/office/word/2012/wordml" xmlns:w16se="http://schemas.microsoft.com/office/word/2015/wordml/symex" xmlns:wpg="http://schemas.microsoft.com/office/word/2010/wordprocessingGroup" xmlns:wpi="http://schemas.microsoft.com/office/word/2010/wordprocessingInk" xmlns:wne="http://schemas.microsoft.com/office/word/2006/wordml" xmlns:wps="http://schemas.microsoft.com/office/word/2010/wordprocessingShape" mc:Ignorable="w14 w15 w16se wp14">
+<w:document xmlns:wpc="http://schemas.microsoft.com/office/word/2010/wordprocessingCanvas" xmlns:cx="http://schemas.microsoft.com/office/drawing/2014/chartex" xmlns:cx1="http://schemas.microsoft.com/office/drawing/2015/9/8/chartex" xmlns:cx2="http://schemas.microsoft.com/office/drawing/2015/10/21/chartex" xmlns:cx3="http://schemas.microsoft.com/office/drawing/2016/5/9/chartex" xmlns:cx4="http://schemas.microsoft.com/office/drawing/2016/5/10/chartex" xmlns:cx5="http://schemas.microsoft.com/office/drawing/2016/5/11/chartex" xmlns:cx6="http://schemas.microsoft.com/office/drawing/2016/5/12/chartex" xmlns:cx7="http://schemas.microsoft.com/office/drawing/2016/5/13/chartex" xmlns:cx8="http://schemas.microsoft.com/office/drawing/2016/5/14/chartex" xmlns:mc="http://schemas.openxmlformats.org/markup-compatibility/2006" xmlns:aink="http://schemas.microsoft.com/office/drawing/2016/ink" xmlns:am3d="http://schemas.microsoft.com/office/drawing/2017/model3d" xmlns:o="urn:schemas-microsoft-com:office:office" xmlns:r="http://schemas.openxmlformats.org/officeDocument/2006/relationships" xmlns:m="http://schemas.openxmlformats.org/officeDocument/2006/math" xmlns:v="urn:schemas-microsoft-com:vml" xmlns:wp14="http://schemas.microsoft.com/office/word/2010/wordprocessingDrawing" xmlns:wp="http://schemas.openxmlformats.org/drawingml/2006/wordprocessingDrawing" xmlns:w10="urn:schemas-microsoft-com:office:word" xmlns:w="http://schemas.openxmlformats.org/wordprocessingml/2006/main" xmlns:w14="http://schemas.microsoft.com/office/word/2010/wordml" xmlns:w15="http://schemas.microsoft.com/office/word/2012/wordml" xmlns:w16cid="http://schemas.microsoft.com/office/word/2016/wordml/cid" xmlns:w16se="http://schemas.microsoft.com/office/word/2015/wordml/symex" xmlns:wpg="http://schemas.microsoft.com/office/word/2010/wordprocessingGroup" xmlns:wpi="http://schemas.microsoft.com/office/word/2010/wordprocessingInk" xmlns:wne="http://schemas.microsoft.com/office/word/2006/wordml" xmlns:wps="http://schemas.microsoft.com/office/word/2010/wordprocessingShape" mc:Ignorable="w14 w15 w16se w16cid wp14">
   <w:body>
     <w:p>
       <w:pPr>
         <w:rPr>
-          <w:sz w:val="36"/>
+          <w:sz w:val="32"/>
         </w:rPr>
       </w:pPr>
+      <w:bookmarkStart w:id="0" w:name="_GoBack"/>
       <w:r>
         <w:rPr>
-          <w:sz w:val="36"/>
+          <w:sz w:val="32"/>
         </w:rPr>
         <w:t>Alternatives and Analysis</w:t>
       </w:r>
     </w:p>
     <w:p>
-      <w:pPr>
-        <w:rPr>
-          <w:sz w:val="24"/>
-        </w:rPr>
-      </w:pPr>
-      <w:r>
-        <w:rPr>
-          <w:sz w:val="24"/>
-        </w:rPr>
+      <w:r>
         <w:t xml:space="preserve">We identified several different alternative smart plant monitoring </w:t>
       </w:r>
       <w:r>
-        <w:rPr>
-          <w:sz w:val="24"/>
-        </w:rPr>
         <w:t xml:space="preserve">systems, we chose 3 solutions with 2 being D.I.Y projects and the other a Kickstarter project </w:t>
       </w:r>
       <w:r>
-        <w:rPr>
-          <w:sz w:val="24"/>
-        </w:rPr>
         <w:t>that you can buy the full kit.</w:t>
       </w:r>
       <w:r>
-        <w:rPr>
-          <w:sz w:val="24"/>
-        </w:rPr>
         <w:t xml:space="preserve"> </w:t>
       </w:r>
     </w:p>
     <w:p>
-      <w:pPr>
-        <w:rPr>
-          <w:sz w:val="24"/>
-        </w:rPr>
-      </w:pPr>
-      <w:r>
-        <w:rPr>
-          <w:sz w:val="24"/>
-        </w:rPr>
+      <w:r>
         <w:t>Option 1</w:t>
       </w:r>
       <w:r>
-        <w:rPr>
-          <w:sz w:val="24"/>
-        </w:rPr>
         <w:t>: Plant Monitoring System (Created by Ryan Gill, Hackster.io)</w:t>
       </w:r>
     </w:p>
     <w:p>
-      <w:pPr>
-        <w:rPr>
-          <w:sz w:val="24"/>
-        </w:rPr>
-      </w:pPr>
-      <w:r>
-        <w:rPr>
-          <w:sz w:val="24"/>
-        </w:rPr>
+      <w:r>
         <w:t>This system uses an Arduino MKR1000, temperature sensor, photo resistor and moisture sensor connected to a breadboard with a battery bank to pow</w:t>
       </w:r>
       <w:r>
-        <w:rPr>
-          <w:sz w:val="24"/>
-        </w:rPr>
         <w:t>er the device. The system uses the</w:t>
       </w:r>
       <w:r>
-        <w:rPr>
-          <w:sz w:val="24"/>
-        </w:rPr>
         <w:t xml:space="preserve"> free open-source software </w:t>
       </w:r>
       <w:r>
-        <w:rPr>
-          <w:sz w:val="24"/>
-        </w:rPr>
-        <w:t>Johnny-Five to control the sensors and send the data to the RethinkDB database.</w:t>
-      </w:r>
-    </w:p>
-    <w:p>
-      <w:pPr>
-        <w:rPr>
-          <w:sz w:val="24"/>
-        </w:rPr>
-      </w:pPr>
-      <w:r>
-        <w:rPr>
-          <w:sz w:val="24"/>
-        </w:rPr>
+        <w:t xml:space="preserve">Johnny-Five to control the sensors and send the data to the </w:t>
+      </w:r>
+      <w:proofErr w:type="spellStart"/>
+      <w:r>
+        <w:t>RethinkDB</w:t>
+      </w:r>
+      <w:proofErr w:type="spellEnd"/>
+      <w:r>
+        <w:t xml:space="preserve"> database.</w:t>
+      </w:r>
+    </w:p>
+    <w:p>
+      <w:r>
         <w:t>Although this system is cheap, it does need a good understanding of how it works and how to set it up.</w:t>
       </w:r>
     </w:p>
     <w:p>
-      <w:pPr>
-        <w:rPr>
-          <w:sz w:val="24"/>
-        </w:rPr>
-      </w:pPr>
-      <w:r>
-        <w:rPr>
-          <w:sz w:val="24"/>
-        </w:rPr>
-        <w:t>Option 2: Arduino Smart Plant Watering (Created by Elecrow, instructables.com)</w:t>
-      </w:r>
-    </w:p>
-    <w:p>
-      <w:pPr>
-        <w:rPr>
-          <w:sz w:val="24"/>
-        </w:rPr>
-      </w:pPr>
-      <w:r>
-        <w:rPr>
-          <w:sz w:val="24"/>
-        </w:rPr>
-        <w:t xml:space="preserve">The watering system created by Elecrow </w:t>
-      </w:r>
-      <w:r>
-        <w:rPr>
-          <w:sz w:val="24"/>
-        </w:rPr>
-        <w:t>uses more or less the same components as option 1 but on a larger scale. This system has a 4 channel water valve for wat</w:t>
-      </w:r>
-      <w:r>
-        <w:rPr>
-          <w:sz w:val="24"/>
-        </w:rPr>
+      <w:r>
+        <w:t xml:space="preserve">Option 2: Arduino Smart Plant Watering (Created by </w:t>
+      </w:r>
+      <w:proofErr w:type="spellStart"/>
+      <w:r>
+        <w:t>Elecrow</w:t>
+      </w:r>
+      <w:proofErr w:type="spellEnd"/>
+      <w:r>
+        <w:t>, instructables.com)</w:t>
+      </w:r>
+    </w:p>
+    <w:p>
+      <w:r>
+        <w:t xml:space="preserve">The watering system created by </w:t>
+      </w:r>
+      <w:proofErr w:type="spellStart"/>
+      <w:r>
+        <w:t>Elecrow</w:t>
+      </w:r>
+      <w:proofErr w:type="spellEnd"/>
+      <w:r>
+        <w:t xml:space="preserve"> uses </w:t>
+      </w:r>
+      <w:proofErr w:type="gramStart"/>
+      <w:r>
+        <w:t>more or less the</w:t>
+      </w:r>
+      <w:proofErr w:type="gramEnd"/>
+      <w:r>
+        <w:t xml:space="preserve"> same components as option 1 but on a larger scale. This system has a </w:t>
+      </w:r>
+      <w:proofErr w:type="gramStart"/>
+      <w:r>
+        <w:t>4 channel</w:t>
+      </w:r>
+      <w:proofErr w:type="gramEnd"/>
+      <w:r>
+        <w:t xml:space="preserve"> water valve for wat</w:t>
+      </w:r>
+      <w:r>
         <w:t>ering up to 4 plants at a time and doesn’t use a breadboard</w:t>
       </w:r>
       <w:r>
-        <w:rPr>
-          <w:sz w:val="24"/>
-        </w:rPr>
         <w:t xml:space="preserve"> or jumpers</w:t>
       </w:r>
       <w:r>
-        <w:rPr>
-          <w:sz w:val="24"/>
-        </w:rPr>
         <w:t>.</w:t>
       </w:r>
       <w:r>
-        <w:rPr>
-          <w:sz w:val="24"/>
-        </w:rPr>
-        <w:t xml:space="preserve"> This system looks cleaner than the first option but it</w:t>
-      </w:r>
-      <w:r>
-        <w:rPr>
-          <w:sz w:val="24"/>
-        </w:rPr>
+        <w:t xml:space="preserve"> This system looks cleaner than the first </w:t>
+      </w:r>
+      <w:proofErr w:type="gramStart"/>
+      <w:r>
+        <w:t>option</w:t>
+      </w:r>
+      <w:proofErr w:type="gramEnd"/>
+      <w:r>
+        <w:t xml:space="preserve"> but it</w:t>
+      </w:r>
+      <w:r>
         <w:t xml:space="preserve"> is more expensive,</w:t>
       </w:r>
       <w:r>
-        <w:rPr>
-          <w:sz w:val="24"/>
-        </w:rPr>
         <w:t xml:space="preserve"> does not connect to a database</w:t>
       </w:r>
       <w:r>
-        <w:rPr>
-          <w:sz w:val="24"/>
-        </w:rPr>
         <w:t xml:space="preserve"> to collect data and only has moisture sensors</w:t>
       </w:r>
       <w:r>
-        <w:rPr>
-          <w:sz w:val="24"/>
-        </w:rPr>
         <w:t>.</w:t>
       </w:r>
     </w:p>
     <w:p>
-      <w:pPr>
-        <w:rPr>
-          <w:sz w:val="24"/>
-        </w:rPr>
-      </w:pPr>
-      <w:r>
-        <w:rPr>
-          <w:sz w:val="24"/>
-        </w:rPr>
-        <w:t>Option 3: SmartPlantPi (Created by SwitchDoc Labs)</w:t>
-      </w:r>
-    </w:p>
-    <w:p>
-      <w:pPr>
-        <w:rPr>
-          <w:sz w:val="24"/>
-        </w:rPr>
-      </w:pPr>
-      <w:r>
-        <w:rPr>
-          <w:sz w:val="24"/>
-        </w:rPr>
-        <w:t xml:space="preserve">The SmartPlantPi is a Kickstarter project is a watering system that uses a Raspberry Pi </w:t>
-      </w:r>
-      <w:r>
-        <w:rPr>
-          <w:sz w:val="24"/>
-        </w:rPr>
+      <w:r>
+        <w:t xml:space="preserve">Option 3: </w:t>
+      </w:r>
+      <w:proofErr w:type="spellStart"/>
+      <w:r>
+        <w:t>SmartPlantPi</w:t>
+      </w:r>
+      <w:proofErr w:type="spellEnd"/>
+      <w:r>
+        <w:t xml:space="preserve"> (Created by </w:t>
+      </w:r>
+      <w:proofErr w:type="spellStart"/>
+      <w:r>
+        <w:t>SwitchDoc</w:t>
+      </w:r>
+      <w:proofErr w:type="spellEnd"/>
+      <w:r>
+        <w:t xml:space="preserve"> Labs)</w:t>
+      </w:r>
+    </w:p>
+    <w:p>
+      <w:r>
+        <w:t xml:space="preserve">The </w:t>
+      </w:r>
+      <w:proofErr w:type="spellStart"/>
+      <w:r>
+        <w:t>SmartPlantPi</w:t>
+      </w:r>
+      <w:proofErr w:type="spellEnd"/>
+      <w:r>
+        <w:t xml:space="preserve"> is a Kickstarter project is a watering system that uses a Raspberry Pi </w:t>
+      </w:r>
+      <w:r>
         <w:t xml:space="preserve">which uses the sensors to monitor the sunlight, air quality, temperature and humidity. </w:t>
       </w:r>
       <w:r>
-        <w:rPr>
-          <w:sz w:val="24"/>
-        </w:rPr>
         <w:t xml:space="preserve">Like the D.I.Y project by Ryan Gill, it has software to monitor everything, Amazon Alexa/Echo Dot compatibility and it is open source. </w:t>
       </w:r>
       <w:r>
-        <w:rPr>
-          <w:sz w:val="24"/>
-        </w:rPr>
-        <w:t>This system looks easy to use for consumers but it is the most expensive out of the 3 and is no longer available.</w:t>
-      </w:r>
-      <w:bookmarkStart w:id="0" w:name="_GoBack"/>
-      <w:bookmarkEnd w:id="0"/>
-    </w:p>
-    <w:p>
-      <w:pPr>
-        <w:rPr>
-          <w:sz w:val="24"/>
-        </w:rPr>
-      </w:pPr>
-    </w:p>
+        <w:t xml:space="preserve">This system looks easy to use for </w:t>
+      </w:r>
+      <w:proofErr w:type="gramStart"/>
+      <w:r>
+        <w:t>consumers</w:t>
+      </w:r>
+      <w:proofErr w:type="gramEnd"/>
+      <w:r>
+        <w:t xml:space="preserve"> but it is the most expensive out of the 3 and is no longer available.</w:t>
+      </w:r>
+    </w:p>
+    <w:bookmarkEnd w:id="0"/>
+    <w:p/>
     <w:sectPr>
       <w:footerReference w:type="default" r:id="rId6"/>
       <w:pgSz w:w="11906" w:h="16838"/>
@@ -254,7 +204,7 @@
 </file>
 
 <file path=word/endnotes.xml><?xml version="1.0" encoding="utf-8"?>
-<w:endnotes xmlns:wpc="http://schemas.microsoft.com/office/word/2010/wordprocessingCanvas" xmlns:cx="http://schemas.microsoft.com/office/drawing/2014/chartex" xmlns:cx1="http://schemas.microsoft.com/office/drawing/2015/9/8/chartex" xmlns:mc="http://schemas.openxmlformats.org/markup-compatibility/2006" xmlns:o="urn:schemas-microsoft-com:office:office" xmlns:r="http://schemas.openxmlformats.org/officeDocument/2006/relationships" xmlns:m="http://schemas.openxmlformats.org/officeDocument/2006/math" xmlns:v="urn:schemas-microsoft-com:vml" xmlns:wp14="http://schemas.microsoft.com/office/word/2010/wordprocessingDrawing" xmlns:wp="http://schemas.openxmlformats.org/drawingml/2006/wordprocessingDrawing" xmlns:w10="urn:schemas-microsoft-com:office:word" xmlns:w="http://schemas.openxmlformats.org/wordprocessingml/2006/main" xmlns:w14="http://schemas.microsoft.com/office/word/2010/wordml" xmlns:w15="http://schemas.microsoft.com/office/word/2012/wordml" xmlns:w16se="http://schemas.microsoft.com/office/word/2015/wordml/symex" xmlns:wpg="http://schemas.microsoft.com/office/word/2010/wordprocessingGroup" xmlns:wpi="http://schemas.microsoft.com/office/word/2010/wordprocessingInk" xmlns:wne="http://schemas.microsoft.com/office/word/2006/wordml" xmlns:wps="http://schemas.microsoft.com/office/word/2010/wordprocessingShape" mc:Ignorable="w14 w15 w16se wp14">
+<w:endnotes xmlns:wpc="http://schemas.microsoft.com/office/word/2010/wordprocessingCanvas" xmlns:cx="http://schemas.microsoft.com/office/drawing/2014/chartex" xmlns:cx1="http://schemas.microsoft.com/office/drawing/2015/9/8/chartex" xmlns:cx2="http://schemas.microsoft.com/office/drawing/2015/10/21/chartex" xmlns:cx3="http://schemas.microsoft.com/office/drawing/2016/5/9/chartex" xmlns:cx4="http://schemas.microsoft.com/office/drawing/2016/5/10/chartex" xmlns:cx5="http://schemas.microsoft.com/office/drawing/2016/5/11/chartex" xmlns:cx6="http://schemas.microsoft.com/office/drawing/2016/5/12/chartex" xmlns:cx7="http://schemas.microsoft.com/office/drawing/2016/5/13/chartex" xmlns:cx8="http://schemas.microsoft.com/office/drawing/2016/5/14/chartex" xmlns:mc="http://schemas.openxmlformats.org/markup-compatibility/2006" xmlns:aink="http://schemas.microsoft.com/office/drawing/2016/ink" xmlns:am3d="http://schemas.microsoft.com/office/drawing/2017/model3d" xmlns:o="urn:schemas-microsoft-com:office:office" xmlns:r="http://schemas.openxmlformats.org/officeDocument/2006/relationships" xmlns:m="http://schemas.openxmlformats.org/officeDocument/2006/math" xmlns:v="urn:schemas-microsoft-com:vml" xmlns:wp14="http://schemas.microsoft.com/office/word/2010/wordprocessingDrawing" xmlns:wp="http://schemas.openxmlformats.org/drawingml/2006/wordprocessingDrawing" xmlns:w10="urn:schemas-microsoft-com:office:word" xmlns:w="http://schemas.openxmlformats.org/wordprocessingml/2006/main" xmlns:w14="http://schemas.microsoft.com/office/word/2010/wordml" xmlns:w15="http://schemas.microsoft.com/office/word/2012/wordml" xmlns:w16cid="http://schemas.microsoft.com/office/word/2016/wordml/cid" xmlns:w16se="http://schemas.microsoft.com/office/word/2015/wordml/symex" xmlns:wpg="http://schemas.microsoft.com/office/word/2010/wordprocessingGroup" xmlns:wpi="http://schemas.microsoft.com/office/word/2010/wordprocessingInk" xmlns:wne="http://schemas.microsoft.com/office/word/2006/wordml" xmlns:wps="http://schemas.microsoft.com/office/word/2010/wordprocessingShape" mc:Ignorable="w14 w15 w16se w16cid wp14">
   <w:endnote w:type="separator" w:id="-1">
     <w:p>
       <w:pPr>
@@ -279,7 +229,7 @@
 </file>
 
 <file path=word/footer1.xml><?xml version="1.0" encoding="utf-8"?>
-<w:ftr xmlns:wpc="http://schemas.microsoft.com/office/word/2010/wordprocessingCanvas" xmlns:cx="http://schemas.microsoft.com/office/drawing/2014/chartex" xmlns:cx1="http://schemas.microsoft.com/office/drawing/2015/9/8/chartex" xmlns:mc="http://schemas.openxmlformats.org/markup-compatibility/2006" xmlns:o="urn:schemas-microsoft-com:office:office" xmlns:r="http://schemas.openxmlformats.org/officeDocument/2006/relationships" xmlns:m="http://schemas.openxmlformats.org/officeDocument/2006/math" xmlns:v="urn:schemas-microsoft-com:vml" xmlns:wp14="http://schemas.microsoft.com/office/word/2010/wordprocessingDrawing" xmlns:wp="http://schemas.openxmlformats.org/drawingml/2006/wordprocessingDrawing" xmlns:w10="urn:schemas-microsoft-com:office:word" xmlns:w="http://schemas.openxmlformats.org/wordprocessingml/2006/main" xmlns:w14="http://schemas.microsoft.com/office/word/2010/wordml" xmlns:w15="http://schemas.microsoft.com/office/word/2012/wordml" xmlns:w16se="http://schemas.microsoft.com/office/word/2015/wordml/symex" xmlns:wpg="http://schemas.microsoft.com/office/word/2010/wordprocessingGroup" xmlns:wpi="http://schemas.microsoft.com/office/word/2010/wordprocessingInk" xmlns:wne="http://schemas.microsoft.com/office/word/2006/wordml" xmlns:wps="http://schemas.microsoft.com/office/word/2010/wordprocessingShape" mc:Ignorable="w14 w15 w16se wp14">
+<w:ftr xmlns:wpc="http://schemas.microsoft.com/office/word/2010/wordprocessingCanvas" xmlns:cx="http://schemas.microsoft.com/office/drawing/2014/chartex" xmlns:cx1="http://schemas.microsoft.com/office/drawing/2015/9/8/chartex" xmlns:cx2="http://schemas.microsoft.com/office/drawing/2015/10/21/chartex" xmlns:cx3="http://schemas.microsoft.com/office/drawing/2016/5/9/chartex" xmlns:cx4="http://schemas.microsoft.com/office/drawing/2016/5/10/chartex" xmlns:cx5="http://schemas.microsoft.com/office/drawing/2016/5/11/chartex" xmlns:cx6="http://schemas.microsoft.com/office/drawing/2016/5/12/chartex" xmlns:cx7="http://schemas.microsoft.com/office/drawing/2016/5/13/chartex" xmlns:cx8="http://schemas.microsoft.com/office/drawing/2016/5/14/chartex" xmlns:mc="http://schemas.openxmlformats.org/markup-compatibility/2006" xmlns:aink="http://schemas.microsoft.com/office/drawing/2016/ink" xmlns:am3d="http://schemas.microsoft.com/office/drawing/2017/model3d" xmlns:o="urn:schemas-microsoft-com:office:office" xmlns:r="http://schemas.openxmlformats.org/officeDocument/2006/relationships" xmlns:m="http://schemas.openxmlformats.org/officeDocument/2006/math" xmlns:v="urn:schemas-microsoft-com:vml" xmlns:wp14="http://schemas.microsoft.com/office/word/2010/wordprocessingDrawing" xmlns:wp="http://schemas.openxmlformats.org/drawingml/2006/wordprocessingDrawing" xmlns:w10="urn:schemas-microsoft-com:office:word" xmlns:w="http://schemas.openxmlformats.org/wordprocessingml/2006/main" xmlns:w14="http://schemas.microsoft.com/office/word/2010/wordml" xmlns:w15="http://schemas.microsoft.com/office/word/2012/wordml" xmlns:w16cid="http://schemas.microsoft.com/office/word/2016/wordml/cid" xmlns:w16se="http://schemas.microsoft.com/office/word/2015/wordml/symex" xmlns:wpg="http://schemas.microsoft.com/office/word/2010/wordprocessingGroup" xmlns:wpi="http://schemas.microsoft.com/office/word/2010/wordprocessingInk" xmlns:wne="http://schemas.microsoft.com/office/word/2006/wordml" xmlns:wps="http://schemas.microsoft.com/office/word/2010/wordprocessingShape" mc:Ignorable="w14 w15 w16se w16cid wp14">
   <w:p>
     <w:pPr>
       <w:pStyle w:val="BodyText"/>
@@ -333,7 +283,7 @@
 </file>
 
 <file path=word/footnotes.xml><?xml version="1.0" encoding="utf-8"?>
-<w:footnotes xmlns:wpc="http://schemas.microsoft.com/office/word/2010/wordprocessingCanvas" xmlns:cx="http://schemas.microsoft.com/office/drawing/2014/chartex" xmlns:cx1="http://schemas.microsoft.com/office/drawing/2015/9/8/chartex" xmlns:mc="http://schemas.openxmlformats.org/markup-compatibility/2006" xmlns:o="urn:schemas-microsoft-com:office:office" xmlns:r="http://schemas.openxmlformats.org/officeDocument/2006/relationships" xmlns:m="http://schemas.openxmlformats.org/officeDocument/2006/math" xmlns:v="urn:schemas-microsoft-com:vml" xmlns:wp14="http://schemas.microsoft.com/office/word/2010/wordprocessingDrawing" xmlns:wp="http://schemas.openxmlformats.org/drawingml/2006/wordprocessingDrawing" xmlns:w10="urn:schemas-microsoft-com:office:word" xmlns:w="http://schemas.openxmlformats.org/wordprocessingml/2006/main" xmlns:w14="http://schemas.microsoft.com/office/word/2010/wordml" xmlns:w15="http://schemas.microsoft.com/office/word/2012/wordml" xmlns:w16se="http://schemas.microsoft.com/office/word/2015/wordml/symex" xmlns:wpg="http://schemas.microsoft.com/office/word/2010/wordprocessingGroup" xmlns:wpi="http://schemas.microsoft.com/office/word/2010/wordprocessingInk" xmlns:wne="http://schemas.microsoft.com/office/word/2006/wordml" xmlns:wps="http://schemas.microsoft.com/office/word/2010/wordprocessingShape" mc:Ignorable="w14 w15 w16se wp14">
+<w:footnotes xmlns:wpc="http://schemas.microsoft.com/office/word/2010/wordprocessingCanvas" xmlns:cx="http://schemas.microsoft.com/office/drawing/2014/chartex" xmlns:cx1="http://schemas.microsoft.com/office/drawing/2015/9/8/chartex" xmlns:cx2="http://schemas.microsoft.com/office/drawing/2015/10/21/chartex" xmlns:cx3="http://schemas.microsoft.com/office/drawing/2016/5/9/chartex" xmlns:cx4="http://schemas.microsoft.com/office/drawing/2016/5/10/chartex" xmlns:cx5="http://schemas.microsoft.com/office/drawing/2016/5/11/chartex" xmlns:cx6="http://schemas.microsoft.com/office/drawing/2016/5/12/chartex" xmlns:cx7="http://schemas.microsoft.com/office/drawing/2016/5/13/chartex" xmlns:cx8="http://schemas.microsoft.com/office/drawing/2016/5/14/chartex" xmlns:mc="http://schemas.openxmlformats.org/markup-compatibility/2006" xmlns:aink="http://schemas.microsoft.com/office/drawing/2016/ink" xmlns:am3d="http://schemas.microsoft.com/office/drawing/2017/model3d" xmlns:o="urn:schemas-microsoft-com:office:office" xmlns:r="http://schemas.openxmlformats.org/officeDocument/2006/relationships" xmlns:m="http://schemas.openxmlformats.org/officeDocument/2006/math" xmlns:v="urn:schemas-microsoft-com:vml" xmlns:wp14="http://schemas.microsoft.com/office/word/2010/wordprocessingDrawing" xmlns:wp="http://schemas.openxmlformats.org/drawingml/2006/wordprocessingDrawing" xmlns:w10="urn:schemas-microsoft-com:office:word" xmlns:w="http://schemas.openxmlformats.org/wordprocessingml/2006/main" xmlns:w14="http://schemas.microsoft.com/office/word/2010/wordml" xmlns:w15="http://schemas.microsoft.com/office/word/2012/wordml" xmlns:w16cid="http://schemas.microsoft.com/office/word/2016/wordml/cid" xmlns:w16se="http://schemas.microsoft.com/office/word/2015/wordml/symex" xmlns:wpg="http://schemas.microsoft.com/office/word/2010/wordprocessingGroup" xmlns:wpi="http://schemas.microsoft.com/office/word/2010/wordprocessingInk" xmlns:wne="http://schemas.microsoft.com/office/word/2006/wordml" xmlns:wps="http://schemas.microsoft.com/office/word/2010/wordprocessingShape" mc:Ignorable="w14 w15 w16se w16cid wp14">
   <w:footnote w:type="separator" w:id="-1">
     <w:p>
       <w:pPr>
@@ -358,7 +308,7 @@
 </file>
 
 <file path=word/styles.xml><?xml version="1.0" encoding="utf-8"?>
-<w:styles xmlns:mc="http://schemas.openxmlformats.org/markup-compatibility/2006" xmlns:r="http://schemas.openxmlformats.org/officeDocument/2006/relationships" xmlns:w="http://schemas.openxmlformats.org/wordprocessingml/2006/main" xmlns:w14="http://schemas.microsoft.com/office/word/2010/wordml" xmlns:w15="http://schemas.microsoft.com/office/word/2012/wordml" xmlns:w16se="http://schemas.microsoft.com/office/word/2015/wordml/symex" mc:Ignorable="w14 w15 w16se">
+<w:styles xmlns:mc="http://schemas.openxmlformats.org/markup-compatibility/2006" xmlns:r="http://schemas.openxmlformats.org/officeDocument/2006/relationships" xmlns:w="http://schemas.openxmlformats.org/wordprocessingml/2006/main" xmlns:w14="http://schemas.microsoft.com/office/word/2010/wordml" xmlns:w15="http://schemas.microsoft.com/office/word/2012/wordml" xmlns:w16cid="http://schemas.microsoft.com/office/word/2016/wordml/cid" xmlns:w16se="http://schemas.microsoft.com/office/word/2015/wordml/symex" mc:Ignorable="w14 w15 w16se w16cid">
   <w:docDefaults>
     <w:rPrDefault>
       <w:rPr>
@@ -374,7 +324,7 @@
       </w:pPr>
     </w:pPrDefault>
   </w:docDefaults>
-  <w:latentStyles w:defLockedState="0" w:defUIPriority="99" w:defSemiHidden="0" w:defUnhideWhenUsed="0" w:defQFormat="0" w:count="371">
+  <w:latentStyles w:defLockedState="0" w:defUIPriority="99" w:defSemiHidden="0" w:defUnhideWhenUsed="0" w:defQFormat="0" w:count="375">
     <w:lsdException w:name="Normal" w:uiPriority="0" w:qFormat="1"/>
     <w:lsdException w:name="heading 1" w:uiPriority="9" w:qFormat="1"/>
     <w:lsdException w:name="heading 2" w:semiHidden="1" w:uiPriority="9" w:unhideWhenUsed="1" w:qFormat="1"/>
@@ -480,7 +430,6 @@
     <w:lsdException w:name="HTML Sample" w:semiHidden="1" w:unhideWhenUsed="1"/>
     <w:lsdException w:name="HTML Typewriter" w:semiHidden="1" w:unhideWhenUsed="1"/>
     <w:lsdException w:name="HTML Variable" w:semiHidden="1" w:unhideWhenUsed="1"/>
-    <w:lsdException w:name="Normal Table" w:semiHidden="1" w:unhideWhenUsed="1"/>
     <w:lsdException w:name="annotation subject" w:semiHidden="1" w:unhideWhenUsed="1"/>
     <w:lsdException w:name="No List" w:semiHidden="1" w:unhideWhenUsed="1"/>
     <w:lsdException w:name="Outline List 1" w:semiHidden="1" w:unhideWhenUsed="1"/>
@@ -524,10 +473,8 @@
     <w:lsdException w:name="Table Elegant" w:semiHidden="1" w:unhideWhenUsed="1"/>
     <w:lsdException w:name="Table Professional" w:semiHidden="1" w:unhideWhenUsed="1"/>
     <w:lsdException w:name="Table Subtle 1" w:semiHidden="1" w:unhideWhenUsed="1"/>
-    <w:lsdException w:name="Table Subtle 2" w:semiHidden="1" w:unhideWhenUsed="1"/>
     <w:lsdException w:name="Table Web 1" w:semiHidden="1" w:unhideWhenUsed="1"/>
     <w:lsdException w:name="Table Web 2" w:semiHidden="1" w:unhideWhenUsed="1"/>
-    <w:lsdException w:name="Table Web 3" w:semiHidden="1" w:unhideWhenUsed="1"/>
     <w:lsdException w:name="Balloon Text" w:semiHidden="1" w:unhideWhenUsed="1"/>
     <w:lsdException w:name="Table Grid" w:uiPriority="39"/>
     <w:lsdException w:name="Table Theme" w:semiHidden="1" w:unhideWhenUsed="1"/>
@@ -746,6 +693,10 @@
     <w:lsdException w:name="List Table 5 Dark Accent 6" w:uiPriority="50"/>
     <w:lsdException w:name="List Table 6 Colorful Accent 6" w:uiPriority="51"/>
     <w:lsdException w:name="List Table 7 Colorful Accent 6" w:uiPriority="52"/>
+    <w:lsdException w:name="Mention" w:semiHidden="1" w:unhideWhenUsed="1"/>
+    <w:lsdException w:name="Smart Hyperlink" w:semiHidden="1" w:unhideWhenUsed="1"/>
+    <w:lsdException w:name="Hashtag" w:semiHidden="1" w:unhideWhenUsed="1"/>
+    <w:lsdException w:name="Unresolved Mention" w:semiHidden="1" w:unhideWhenUsed="1"/>
   </w:latentStyles>
   <w:style w:type="paragraph" w:default="1" w:styleId="Normal">
     <w:name w:val="Normal"/>

</xml_diff>

<commit_message>
main version of proposal
</commit_message>
<xml_diff>
--- a/Alternatives and Analysis.docx
+++ b/Alternatives and Analysis.docx
@@ -8,7 +8,6 @@
           <w:sz w:val="32"/>
         </w:rPr>
       </w:pPr>
-      <w:bookmarkStart w:id="0" w:name="_GoBack"/>
       <w:r>
         <w:rPr>
           <w:sz w:val="32"/>
@@ -190,10 +189,36 @@
         <w:t xml:space="preserve"> but it is the most expensive out of the 3 and is no longer available.</w:t>
       </w:r>
     </w:p>
-    <w:bookmarkEnd w:id="0"/>
-    <w:p/>
+    <w:p/>
+    <w:p/>
+    <w:p/>
+    <w:p/>
+    <w:p/>
+    <w:p/>
+    <w:p/>
+    <w:p/>
+    <w:p/>
+    <w:p/>
+    <w:p/>
+    <w:p/>
+    <w:p/>
+    <w:p>
+      <w:pPr>
+        <w:tabs>
+          <w:tab w:val="left" w:pos="3360"/>
+        </w:tabs>
+      </w:pPr>
+      <w:r>
+        <w:tab/>
+      </w:r>
+    </w:p>
     <w:sectPr>
-      <w:footerReference w:type="default" r:id="rId6"/>
+      <w:headerReference w:type="even" r:id="rId6"/>
+      <w:headerReference w:type="default" r:id="rId7"/>
+      <w:footerReference w:type="even" r:id="rId8"/>
+      <w:footerReference w:type="default" r:id="rId9"/>
+      <w:headerReference w:type="first" r:id="rId10"/>
+      <w:footerReference w:type="first" r:id="rId11"/>
       <w:pgSz w:w="11906" w:h="16838"/>
       <w:pgMar w:top="1440" w:right="1440" w:bottom="1440" w:left="1440" w:header="708" w:footer="708" w:gutter="0"/>
       <w:cols w:space="708"/>
@@ -232,6 +257,16 @@
 <w:ftr xmlns:wpc="http://schemas.microsoft.com/office/word/2010/wordprocessingCanvas" xmlns:cx="http://schemas.microsoft.com/office/drawing/2014/chartex" xmlns:cx1="http://schemas.microsoft.com/office/drawing/2015/9/8/chartex" xmlns:cx2="http://schemas.microsoft.com/office/drawing/2015/10/21/chartex" xmlns:cx3="http://schemas.microsoft.com/office/drawing/2016/5/9/chartex" xmlns:cx4="http://schemas.microsoft.com/office/drawing/2016/5/10/chartex" xmlns:cx5="http://schemas.microsoft.com/office/drawing/2016/5/11/chartex" xmlns:cx6="http://schemas.microsoft.com/office/drawing/2016/5/12/chartex" xmlns:cx7="http://schemas.microsoft.com/office/drawing/2016/5/13/chartex" xmlns:cx8="http://schemas.microsoft.com/office/drawing/2016/5/14/chartex" xmlns:mc="http://schemas.openxmlformats.org/markup-compatibility/2006" xmlns:aink="http://schemas.microsoft.com/office/drawing/2016/ink" xmlns:am3d="http://schemas.microsoft.com/office/drawing/2017/model3d" xmlns:o="urn:schemas-microsoft-com:office:office" xmlns:r="http://schemas.openxmlformats.org/officeDocument/2006/relationships" xmlns:m="http://schemas.openxmlformats.org/officeDocument/2006/math" xmlns:v="urn:schemas-microsoft-com:vml" xmlns:wp14="http://schemas.microsoft.com/office/word/2010/wordprocessingDrawing" xmlns:wp="http://schemas.openxmlformats.org/drawingml/2006/wordprocessingDrawing" xmlns:w10="urn:schemas-microsoft-com:office:word" xmlns:w="http://schemas.openxmlformats.org/wordprocessingml/2006/main" xmlns:w14="http://schemas.microsoft.com/office/word/2010/wordml" xmlns:w15="http://schemas.microsoft.com/office/word/2012/wordml" xmlns:w16cid="http://schemas.microsoft.com/office/word/2016/wordml/cid" xmlns:w16se="http://schemas.microsoft.com/office/word/2015/wordml/symex" xmlns:wpg="http://schemas.microsoft.com/office/word/2010/wordprocessingGroup" xmlns:wpi="http://schemas.microsoft.com/office/word/2010/wordprocessingInk" xmlns:wne="http://schemas.microsoft.com/office/word/2006/wordml" xmlns:wps="http://schemas.microsoft.com/office/word/2010/wordprocessingShape" mc:Ignorable="w14 w15 w16se w16cid wp14">
   <w:p>
     <w:pPr>
+      <w:pStyle w:val="Footer"/>
+    </w:pPr>
+  </w:p>
+</w:ftr>
+</file>
+
+<file path=word/footer2.xml><?xml version="1.0" encoding="utf-8"?>
+<w:ftr xmlns:wpc="http://schemas.microsoft.com/office/word/2010/wordprocessingCanvas" xmlns:cx="http://schemas.microsoft.com/office/drawing/2014/chartex" xmlns:cx1="http://schemas.microsoft.com/office/drawing/2015/9/8/chartex" xmlns:cx2="http://schemas.microsoft.com/office/drawing/2015/10/21/chartex" xmlns:cx3="http://schemas.microsoft.com/office/drawing/2016/5/9/chartex" xmlns:cx4="http://schemas.microsoft.com/office/drawing/2016/5/10/chartex" xmlns:cx5="http://schemas.microsoft.com/office/drawing/2016/5/11/chartex" xmlns:cx6="http://schemas.microsoft.com/office/drawing/2016/5/12/chartex" xmlns:cx7="http://schemas.microsoft.com/office/drawing/2016/5/13/chartex" xmlns:cx8="http://schemas.microsoft.com/office/drawing/2016/5/14/chartex" xmlns:mc="http://schemas.openxmlformats.org/markup-compatibility/2006" xmlns:aink="http://schemas.microsoft.com/office/drawing/2016/ink" xmlns:am3d="http://schemas.microsoft.com/office/drawing/2017/model3d" xmlns:o="urn:schemas-microsoft-com:office:office" xmlns:r="http://schemas.openxmlformats.org/officeDocument/2006/relationships" xmlns:m="http://schemas.openxmlformats.org/officeDocument/2006/math" xmlns:v="urn:schemas-microsoft-com:vml" xmlns:wp14="http://schemas.microsoft.com/office/word/2010/wordprocessingDrawing" xmlns:wp="http://schemas.openxmlformats.org/drawingml/2006/wordprocessingDrawing" xmlns:w10="urn:schemas-microsoft-com:office:word" xmlns:w="http://schemas.openxmlformats.org/wordprocessingml/2006/main" xmlns:w14="http://schemas.microsoft.com/office/word/2010/wordml" xmlns:w15="http://schemas.microsoft.com/office/word/2012/wordml" xmlns:w16cid="http://schemas.microsoft.com/office/word/2016/wordml/cid" xmlns:w16se="http://schemas.microsoft.com/office/word/2015/wordml/symex" xmlns:wpg="http://schemas.microsoft.com/office/word/2010/wordprocessingGroup" xmlns:wpi="http://schemas.microsoft.com/office/word/2010/wordprocessingInk" xmlns:wne="http://schemas.microsoft.com/office/word/2006/wordml" xmlns:wps="http://schemas.microsoft.com/office/word/2010/wordprocessingShape" mc:Ignorable="w14 w15 w16se w16cid wp14">
+  <w:p>
+    <w:pPr>
       <w:pStyle w:val="BodyText"/>
     </w:pPr>
     <w:hyperlink r:id="rId1" w:history="1">
@@ -256,6 +291,7 @@
       </w:r>
     </w:hyperlink>
   </w:p>
+  <w:bookmarkStart w:id="0" w:name="_GoBack"/>
   <w:p>
     <w:pPr>
       <w:pStyle w:val="Footer"/>
@@ -266,18 +302,46 @@
         <w:lang w:eastAsia="en-GB"/>
       </w:rPr>
     </w:pPr>
-    <w:hyperlink r:id="rId3" w:history="1">
-      <w:r>
-        <w:rPr>
-          <w:rStyle w:val="Hyperlink"/>
-          <w:rFonts w:ascii="Calibri" w:eastAsia="Times New Roman" w:hAnsi="Calibri" w:cs="Times New Roman"/>
-          <w:sz w:val="20"/>
-          <w:szCs w:val="20"/>
-          <w:lang w:eastAsia="en-GB"/>
-        </w:rPr>
-        <w:t>https://www.instructables.com/id/Easiest-Arduino-Smart-Plant-Watering/</w:t>
-      </w:r>
-    </w:hyperlink>
+    <w:r>
+      <w:fldChar w:fldCharType="begin"/>
+    </w:r>
+    <w:r>
+      <w:instrText xml:space="preserve"> HYPERLINK "https://www.instructables.com/id/Easiest-Arduino-Smart-Plant-Watering/" </w:instrText>
+    </w:r>
+    <w:r>
+      <w:fldChar w:fldCharType="separate"/>
+    </w:r>
+    <w:r>
+      <w:rPr>
+        <w:rStyle w:val="Hyperlink"/>
+        <w:rFonts w:ascii="Calibri" w:eastAsia="Times New Roman" w:hAnsi="Calibri" w:cs="Times New Roman"/>
+        <w:sz w:val="20"/>
+        <w:szCs w:val="20"/>
+        <w:lang w:eastAsia="en-GB"/>
+      </w:rPr>
+      <w:t>https://www.instructables.com/id/Easiest-Arduino-Smart-Plant-Watering/</w:t>
+    </w:r>
+    <w:r>
+      <w:rPr>
+        <w:rStyle w:val="Hyperlink"/>
+        <w:rFonts w:ascii="Calibri" w:eastAsia="Times New Roman" w:hAnsi="Calibri" w:cs="Times New Roman"/>
+        <w:sz w:val="20"/>
+        <w:szCs w:val="20"/>
+        <w:lang w:eastAsia="en-GB"/>
+      </w:rPr>
+      <w:fldChar w:fldCharType="end"/>
+    </w:r>
+    <w:bookmarkEnd w:id="0"/>
+  </w:p>
+</w:ftr>
+</file>
+
+<file path=word/footer3.xml><?xml version="1.0" encoding="utf-8"?>
+<w:ftr xmlns:wpc="http://schemas.microsoft.com/office/word/2010/wordprocessingCanvas" xmlns:cx="http://schemas.microsoft.com/office/drawing/2014/chartex" xmlns:cx1="http://schemas.microsoft.com/office/drawing/2015/9/8/chartex" xmlns:cx2="http://schemas.microsoft.com/office/drawing/2015/10/21/chartex" xmlns:cx3="http://schemas.microsoft.com/office/drawing/2016/5/9/chartex" xmlns:cx4="http://schemas.microsoft.com/office/drawing/2016/5/10/chartex" xmlns:cx5="http://schemas.microsoft.com/office/drawing/2016/5/11/chartex" xmlns:cx6="http://schemas.microsoft.com/office/drawing/2016/5/12/chartex" xmlns:cx7="http://schemas.microsoft.com/office/drawing/2016/5/13/chartex" xmlns:cx8="http://schemas.microsoft.com/office/drawing/2016/5/14/chartex" xmlns:mc="http://schemas.openxmlformats.org/markup-compatibility/2006" xmlns:aink="http://schemas.microsoft.com/office/drawing/2016/ink" xmlns:am3d="http://schemas.microsoft.com/office/drawing/2017/model3d" xmlns:o="urn:schemas-microsoft-com:office:office" xmlns:r="http://schemas.openxmlformats.org/officeDocument/2006/relationships" xmlns:m="http://schemas.openxmlformats.org/officeDocument/2006/math" xmlns:v="urn:schemas-microsoft-com:vml" xmlns:wp14="http://schemas.microsoft.com/office/word/2010/wordprocessingDrawing" xmlns:wp="http://schemas.openxmlformats.org/drawingml/2006/wordprocessingDrawing" xmlns:w10="urn:schemas-microsoft-com:office:word" xmlns:w="http://schemas.openxmlformats.org/wordprocessingml/2006/main" xmlns:w14="http://schemas.microsoft.com/office/word/2010/wordml" xmlns:w15="http://schemas.microsoft.com/office/word/2012/wordml" xmlns:w16cid="http://schemas.microsoft.com/office/word/2016/wordml/cid" xmlns:w16se="http://schemas.microsoft.com/office/word/2015/wordml/symex" xmlns:wpg="http://schemas.microsoft.com/office/word/2010/wordprocessingGroup" xmlns:wpi="http://schemas.microsoft.com/office/word/2010/wordprocessingInk" xmlns:wne="http://schemas.microsoft.com/office/word/2006/wordml" xmlns:wps="http://schemas.microsoft.com/office/word/2010/wordprocessingShape" mc:Ignorable="w14 w15 w16se w16cid wp14">
+  <w:p>
+    <w:pPr>
+      <w:pStyle w:val="Footer"/>
+    </w:pPr>
   </w:p>
 </w:ftr>
 </file>
@@ -305,6 +369,36 @@
     </w:p>
   </w:footnote>
 </w:footnotes>
+</file>
+
+<file path=word/header1.xml><?xml version="1.0" encoding="utf-8"?>
+<w:hdr xmlns:wpc="http://schemas.microsoft.com/office/word/2010/wordprocessingCanvas" xmlns:cx="http://schemas.microsoft.com/office/drawing/2014/chartex" xmlns:cx1="http://schemas.microsoft.com/office/drawing/2015/9/8/chartex" xmlns:cx2="http://schemas.microsoft.com/office/drawing/2015/10/21/chartex" xmlns:cx3="http://schemas.microsoft.com/office/drawing/2016/5/9/chartex" xmlns:cx4="http://schemas.microsoft.com/office/drawing/2016/5/10/chartex" xmlns:cx5="http://schemas.microsoft.com/office/drawing/2016/5/11/chartex" xmlns:cx6="http://schemas.microsoft.com/office/drawing/2016/5/12/chartex" xmlns:cx7="http://schemas.microsoft.com/office/drawing/2016/5/13/chartex" xmlns:cx8="http://schemas.microsoft.com/office/drawing/2016/5/14/chartex" xmlns:mc="http://schemas.openxmlformats.org/markup-compatibility/2006" xmlns:aink="http://schemas.microsoft.com/office/drawing/2016/ink" xmlns:am3d="http://schemas.microsoft.com/office/drawing/2017/model3d" xmlns:o="urn:schemas-microsoft-com:office:office" xmlns:r="http://schemas.openxmlformats.org/officeDocument/2006/relationships" xmlns:m="http://schemas.openxmlformats.org/officeDocument/2006/math" xmlns:v="urn:schemas-microsoft-com:vml" xmlns:wp14="http://schemas.microsoft.com/office/word/2010/wordprocessingDrawing" xmlns:wp="http://schemas.openxmlformats.org/drawingml/2006/wordprocessingDrawing" xmlns:w10="urn:schemas-microsoft-com:office:word" xmlns:w="http://schemas.openxmlformats.org/wordprocessingml/2006/main" xmlns:w14="http://schemas.microsoft.com/office/word/2010/wordml" xmlns:w15="http://schemas.microsoft.com/office/word/2012/wordml" xmlns:w16cid="http://schemas.microsoft.com/office/word/2016/wordml/cid" xmlns:w16se="http://schemas.microsoft.com/office/word/2015/wordml/symex" xmlns:wpg="http://schemas.microsoft.com/office/word/2010/wordprocessingGroup" xmlns:wpi="http://schemas.microsoft.com/office/word/2010/wordprocessingInk" xmlns:wne="http://schemas.microsoft.com/office/word/2006/wordml" xmlns:wps="http://schemas.microsoft.com/office/word/2010/wordprocessingShape" mc:Ignorable="w14 w15 w16se w16cid wp14">
+  <w:p>
+    <w:pPr>
+      <w:pStyle w:val="Header"/>
+    </w:pPr>
+  </w:p>
+</w:hdr>
+</file>
+
+<file path=word/header2.xml><?xml version="1.0" encoding="utf-8"?>
+<w:hdr xmlns:wpc="http://schemas.microsoft.com/office/word/2010/wordprocessingCanvas" xmlns:cx="http://schemas.microsoft.com/office/drawing/2014/chartex" xmlns:cx1="http://schemas.microsoft.com/office/drawing/2015/9/8/chartex" xmlns:cx2="http://schemas.microsoft.com/office/drawing/2015/10/21/chartex" xmlns:cx3="http://schemas.microsoft.com/office/drawing/2016/5/9/chartex" xmlns:cx4="http://schemas.microsoft.com/office/drawing/2016/5/10/chartex" xmlns:cx5="http://schemas.microsoft.com/office/drawing/2016/5/11/chartex" xmlns:cx6="http://schemas.microsoft.com/office/drawing/2016/5/12/chartex" xmlns:cx7="http://schemas.microsoft.com/office/drawing/2016/5/13/chartex" xmlns:cx8="http://schemas.microsoft.com/office/drawing/2016/5/14/chartex" xmlns:mc="http://schemas.openxmlformats.org/markup-compatibility/2006" xmlns:aink="http://schemas.microsoft.com/office/drawing/2016/ink" xmlns:am3d="http://schemas.microsoft.com/office/drawing/2017/model3d" xmlns:o="urn:schemas-microsoft-com:office:office" xmlns:r="http://schemas.openxmlformats.org/officeDocument/2006/relationships" xmlns:m="http://schemas.openxmlformats.org/officeDocument/2006/math" xmlns:v="urn:schemas-microsoft-com:vml" xmlns:wp14="http://schemas.microsoft.com/office/word/2010/wordprocessingDrawing" xmlns:wp="http://schemas.openxmlformats.org/drawingml/2006/wordprocessingDrawing" xmlns:w10="urn:schemas-microsoft-com:office:word" xmlns:w="http://schemas.openxmlformats.org/wordprocessingml/2006/main" xmlns:w14="http://schemas.microsoft.com/office/word/2010/wordml" xmlns:w15="http://schemas.microsoft.com/office/word/2012/wordml" xmlns:w16cid="http://schemas.microsoft.com/office/word/2016/wordml/cid" xmlns:w16se="http://schemas.microsoft.com/office/word/2015/wordml/symex" xmlns:wpg="http://schemas.microsoft.com/office/word/2010/wordprocessingGroup" xmlns:wpi="http://schemas.microsoft.com/office/word/2010/wordprocessingInk" xmlns:wne="http://schemas.microsoft.com/office/word/2006/wordml" xmlns:wps="http://schemas.microsoft.com/office/word/2010/wordprocessingShape" mc:Ignorable="w14 w15 w16se w16cid wp14">
+  <w:p>
+    <w:pPr>
+      <w:pStyle w:val="Header"/>
+    </w:pPr>
+  </w:p>
+</w:hdr>
+</file>
+
+<file path=word/header3.xml><?xml version="1.0" encoding="utf-8"?>
+<w:hdr xmlns:wpc="http://schemas.microsoft.com/office/word/2010/wordprocessingCanvas" xmlns:cx="http://schemas.microsoft.com/office/drawing/2014/chartex" xmlns:cx1="http://schemas.microsoft.com/office/drawing/2015/9/8/chartex" xmlns:cx2="http://schemas.microsoft.com/office/drawing/2015/10/21/chartex" xmlns:cx3="http://schemas.microsoft.com/office/drawing/2016/5/9/chartex" xmlns:cx4="http://schemas.microsoft.com/office/drawing/2016/5/10/chartex" xmlns:cx5="http://schemas.microsoft.com/office/drawing/2016/5/11/chartex" xmlns:cx6="http://schemas.microsoft.com/office/drawing/2016/5/12/chartex" xmlns:cx7="http://schemas.microsoft.com/office/drawing/2016/5/13/chartex" xmlns:cx8="http://schemas.microsoft.com/office/drawing/2016/5/14/chartex" xmlns:mc="http://schemas.openxmlformats.org/markup-compatibility/2006" xmlns:aink="http://schemas.microsoft.com/office/drawing/2016/ink" xmlns:am3d="http://schemas.microsoft.com/office/drawing/2017/model3d" xmlns:o="urn:schemas-microsoft-com:office:office" xmlns:r="http://schemas.openxmlformats.org/officeDocument/2006/relationships" xmlns:m="http://schemas.openxmlformats.org/officeDocument/2006/math" xmlns:v="urn:schemas-microsoft-com:vml" xmlns:wp14="http://schemas.microsoft.com/office/word/2010/wordprocessingDrawing" xmlns:wp="http://schemas.openxmlformats.org/drawingml/2006/wordprocessingDrawing" xmlns:w10="urn:schemas-microsoft-com:office:word" xmlns:w="http://schemas.openxmlformats.org/wordprocessingml/2006/main" xmlns:w14="http://schemas.microsoft.com/office/word/2010/wordml" xmlns:w15="http://schemas.microsoft.com/office/word/2012/wordml" xmlns:w16cid="http://schemas.microsoft.com/office/word/2016/wordml/cid" xmlns:w16se="http://schemas.microsoft.com/office/word/2015/wordml/symex" xmlns:wpg="http://schemas.microsoft.com/office/word/2010/wordprocessingGroup" xmlns:wpi="http://schemas.microsoft.com/office/word/2010/wordprocessingInk" xmlns:wne="http://schemas.microsoft.com/office/word/2006/wordml" xmlns:wps="http://schemas.microsoft.com/office/word/2010/wordprocessingShape" mc:Ignorable="w14 w15 w16se w16cid wp14">
+  <w:p>
+    <w:pPr>
+      <w:pStyle w:val="Header"/>
+    </w:pPr>
+  </w:p>
+</w:hdr>
 </file>
 
 <file path=word/styles.xml><?xml version="1.0" encoding="utf-8"?>
@@ -430,6 +524,7 @@
     <w:lsdException w:name="HTML Sample" w:semiHidden="1" w:unhideWhenUsed="1"/>
     <w:lsdException w:name="HTML Typewriter" w:semiHidden="1" w:unhideWhenUsed="1"/>
     <w:lsdException w:name="HTML Variable" w:semiHidden="1" w:unhideWhenUsed="1"/>
+    <w:lsdException w:name="Normal Table" w:semiHidden="1" w:unhideWhenUsed="1"/>
     <w:lsdException w:name="annotation subject" w:semiHidden="1" w:unhideWhenUsed="1"/>
     <w:lsdException w:name="No List" w:semiHidden="1" w:unhideWhenUsed="1"/>
     <w:lsdException w:name="Outline List 1" w:semiHidden="1" w:unhideWhenUsed="1"/>
@@ -473,8 +568,10 @@
     <w:lsdException w:name="Table Elegant" w:semiHidden="1" w:unhideWhenUsed="1"/>
     <w:lsdException w:name="Table Professional" w:semiHidden="1" w:unhideWhenUsed="1"/>
     <w:lsdException w:name="Table Subtle 1" w:semiHidden="1" w:unhideWhenUsed="1"/>
+    <w:lsdException w:name="Table Subtle 2" w:semiHidden="1" w:unhideWhenUsed="1"/>
     <w:lsdException w:name="Table Web 1" w:semiHidden="1" w:unhideWhenUsed="1"/>
     <w:lsdException w:name="Table Web 2" w:semiHidden="1" w:unhideWhenUsed="1"/>
+    <w:lsdException w:name="Table Web 3" w:semiHidden="1" w:unhideWhenUsed="1"/>
     <w:lsdException w:name="Balloon Text" w:semiHidden="1" w:unhideWhenUsed="1"/>
     <w:lsdException w:name="Table Grid" w:uiPriority="39"/>
     <w:lsdException w:name="Table Theme" w:semiHidden="1" w:unhideWhenUsed="1"/>

</xml_diff>